<commit_message>
Boletin 5A, Ejercicio 4 terminado
- Además, actualizado el estudio de las interfaces de los subprogramas
</commit_message>
<xml_diff>
--- a/Boletin 5A/New Microsoft Word Document.docx
+++ b/Boletin 5A/New Microsoft Word Document.docx
@@ -10,9 +10,15 @@
         </w:rPr>
       </w:pPr>
       <w:r>
+        <w:rPr>
+          <w:lang w:val="es-ES"/>
+        </w:rPr>
         <w:t xml:space="preserve">1. </w:t>
       </w:r>
       <w:r>
+        <w:rPr>
+          <w:lang w:val="es-ES"/>
+        </w:rPr>
         <w:br/>
       </w:r>
       <w:r>
@@ -65,119 +71,226 @@
         </w:rPr>
         <w:t xml:space="preserve"> * Nombre subprograma: </w:t>
       </w:r>
+    </w:p>
+    <w:p>
+      <w:pPr>
+        <w:spacing w:line="240" w:lineRule="auto"/>
+        <w:rPr>
+          <w:lang w:val="es-ES"/>
+        </w:rPr>
+      </w:pPr>
+      <w:r>
+        <w:rPr>
+          <w:lang w:val="es-ES"/>
+        </w:rPr>
+        <w:t xml:space="preserve"> * Proceso que realiza: </w:t>
+      </w:r>
+    </w:p>
+    <w:p>
+      <w:pPr>
+        <w:spacing w:line="240" w:lineRule="auto"/>
+        <w:rPr>
+          <w:lang w:val="es-ES"/>
+        </w:rPr>
+      </w:pPr>
+      <w:r>
+        <w:rPr>
+          <w:lang w:val="es-ES"/>
+        </w:rPr>
+        <w:t xml:space="preserve"> </w:t>
+      </w:r>
+      <w:r>
+        <w:rPr>
+          <w:lang w:val="es-ES"/>
+        </w:rPr>
+        <w:t xml:space="preserve">* Precondiciones: </w:t>
+      </w:r>
+    </w:p>
+    <w:p>
+      <w:pPr>
+        <w:spacing w:line="240" w:lineRule="auto"/>
+        <w:rPr>
+          <w:lang w:val="es-ES"/>
+        </w:rPr>
+      </w:pPr>
+      <w:r>
+        <w:rPr>
+          <w:lang w:val="es-ES"/>
+        </w:rPr>
+        <w:t xml:space="preserve"> * Entradas: </w:t>
+      </w:r>
+    </w:p>
+    <w:p>
+      <w:pPr>
+        <w:spacing w:line="240" w:lineRule="auto"/>
+        <w:rPr>
+          <w:lang w:val="es-ES"/>
+        </w:rPr>
+      </w:pPr>
+      <w:r>
+        <w:rPr>
+          <w:lang w:val="es-ES"/>
+        </w:rPr>
+        <w:t xml:space="preserve"> </w:t>
+      </w:r>
+      <w:r>
+        <w:rPr>
+          <w:lang w:val="es-ES"/>
+        </w:rPr>
+        <w:t>* Salidas:</w:t>
+      </w:r>
+      <w:r>
+        <w:rPr>
+          <w:lang w:val="es-ES"/>
+        </w:rPr>
+        <w:t xml:space="preserve"> </w:t>
+      </w:r>
+    </w:p>
+    <w:p>
+      <w:pPr>
+        <w:spacing w:line="240" w:lineRule="auto"/>
+        <w:rPr>
+          <w:lang w:val="es-ES"/>
+        </w:rPr>
+      </w:pPr>
+      <w:r>
+        <w:rPr>
+          <w:lang w:val="es-ES"/>
+        </w:rPr>
+        <w:t xml:space="preserve"> </w:t>
+      </w:r>
+      <w:r>
+        <w:rPr>
+          <w:lang w:val="es-ES"/>
+        </w:rPr>
+        <w:t>* Entradas/Salidas</w:t>
+      </w:r>
+      <w:r>
+        <w:rPr>
+          <w:lang w:val="es-ES"/>
+        </w:rPr>
+        <w:t>:</w:t>
+      </w:r>
+      <w:r>
+        <w:rPr>
+          <w:lang w:val="es-ES"/>
+        </w:rPr>
+        <w:t xml:space="preserve"> </w:t>
+      </w:r>
+    </w:p>
+    <w:p>
+      <w:pPr>
+        <w:spacing w:line="240" w:lineRule="auto"/>
+        <w:rPr>
+          <w:lang w:val="es-ES"/>
+        </w:rPr>
+      </w:pPr>
+      <w:r>
+        <w:rPr>
+          <w:lang w:val="es-ES"/>
+        </w:rPr>
+        <w:t xml:space="preserve"> * Postcondiciones: </w:t>
+      </w:r>
+    </w:p>
+    <w:p>
+      <w:pPr>
+        <w:spacing w:line="240" w:lineRule="auto"/>
+        <w:rPr>
+          <w:lang w:val="es-ES"/>
+        </w:rPr>
+      </w:pPr>
+      <w:r>
+        <w:rPr>
+          <w:lang w:val="es-ES"/>
+        </w:rPr>
+        <w:t xml:space="preserve"> </w:t>
+      </w:r>
+      <w:r>
+        <w:rPr>
+          <w:lang w:val="es-ES"/>
+        </w:rPr>
+        <w:t xml:space="preserve">* </w:t>
+      </w:r>
+    </w:p>
+    <w:p>
+      <w:pPr>
+        <w:spacing w:line="240" w:lineRule="auto"/>
+        <w:rPr>
+          <w:lang w:val="es-ES"/>
+        </w:rPr>
+      </w:pPr>
+      <w:r>
+        <w:rPr>
+          <w:lang w:val="es-ES"/>
+        </w:rPr>
+        <w:t xml:space="preserve"> * Cabecera:</w:t>
+      </w:r>
+    </w:p>
+    <w:p>
+      <w:pPr>
+        <w:spacing w:line="240" w:lineRule="auto"/>
+        <w:rPr>
+          <w:lang w:val="es-ES"/>
+        </w:rPr>
+      </w:pPr>
+      <w:r>
+        <w:rPr>
+          <w:lang w:val="es-ES"/>
+        </w:rPr>
+        <w:t xml:space="preserve"> * </w:t>
+      </w:r>
       <w:proofErr w:type="spellStart"/>
       <w:r>
         <w:rPr>
           <w:lang w:val="es-ES"/>
         </w:rPr>
-        <w:t>ImprimirLinea</w:t>
+        <w:t>float</w:t>
       </w:r>
       <w:proofErr w:type="spellEnd"/>
-    </w:p>
-    <w:p>
-      <w:pPr>
-        <w:spacing w:line="240" w:lineRule="auto"/>
-        <w:rPr>
-          <w:lang w:val="es-ES"/>
-        </w:rPr>
-      </w:pPr>
-      <w:r>
-        <w:rPr>
-          <w:lang w:val="es-ES"/>
-        </w:rPr>
-        <w:t xml:space="preserve"> * Proceso que realiza: Imprime el carácter introducido tantas veces el número introducido sea</w:t>
-      </w:r>
-    </w:p>
-    <w:p>
-      <w:pPr>
-        <w:spacing w:line="240" w:lineRule="auto"/>
-        <w:rPr>
-          <w:lang w:val="es-ES"/>
-        </w:rPr>
-      </w:pPr>
-      <w:r>
-        <w:rPr>
-          <w:lang w:val="es-ES"/>
-        </w:rPr>
-        <w:t xml:space="preserve"> * Entradas: Carácter y número</w:t>
-      </w:r>
-    </w:p>
-    <w:p>
-      <w:pPr>
-        <w:spacing w:line="240" w:lineRule="auto"/>
-        <w:rPr>
-          <w:lang w:val="es-ES"/>
-        </w:rPr>
-      </w:pPr>
-      <w:r>
-        <w:rPr>
-          <w:lang w:val="es-ES"/>
-        </w:rPr>
-        <w:t xml:space="preserve"> * Precondiciones: El número debe ser un número real y mayor de 0</w:t>
-      </w:r>
-    </w:p>
-    <w:p>
-      <w:pPr>
-        <w:spacing w:line="240" w:lineRule="auto"/>
-      </w:pPr>
       <w:r>
         <w:rPr>
           <w:lang w:val="es-ES"/>
         </w:rPr>
         <w:t xml:space="preserve"> </w:t>
       </w:r>
-      <w:r>
-        <w:t xml:space="preserve">* </w:t>
-      </w:r>
       <w:proofErr w:type="spellStart"/>
       <w:r>
-        <w:t>Salidas</w:t>
+        <w:rPr>
+          <w:lang w:val="es-ES"/>
+        </w:rPr>
+        <w:t>ConversionCaF</w:t>
       </w:r>
       <w:proofErr w:type="spellEnd"/>
       <w:r>
-        <w:t xml:space="preserve">: </w:t>
+        <w:rPr>
+          <w:lang w:val="es-ES"/>
+        </w:rPr>
+        <w:t xml:space="preserve"> (</w:t>
       </w:r>
       <w:proofErr w:type="spellStart"/>
       <w:r>
-        <w:t>Ninguna</w:t>
+        <w:rPr>
+          <w:lang w:val="es-ES"/>
+        </w:rPr>
+        <w:t>float</w:t>
       </w:r>
       <w:proofErr w:type="spellEnd"/>
-    </w:p>
-    <w:p>
-      <w:pPr>
-        <w:spacing w:line="240" w:lineRule="auto"/>
-      </w:pPr>
-      <w:r>
-        <w:t xml:space="preserve"> * </w:t>
-      </w:r>
-      <w:proofErr w:type="spellStart"/>
-      <w:r>
-        <w:t>Postcondiciones</w:t>
-      </w:r>
-      <w:proofErr w:type="spellEnd"/>
-      <w:r>
-        <w:t xml:space="preserve">: </w:t>
-      </w:r>
-      <w:proofErr w:type="spellStart"/>
-      <w:r>
-        <w:t>Ninguna</w:t>
-      </w:r>
-      <w:proofErr w:type="spellEnd"/>
-    </w:p>
-    <w:p>
-      <w:pPr>
-        <w:spacing w:line="240" w:lineRule="auto"/>
-      </w:pPr>
-      <w:r>
-        <w:t xml:space="preserve"> */</w:t>
+      <w:r>
+        <w:rPr>
+          <w:lang w:val="es-ES"/>
+        </w:rPr>
+        <w:t xml:space="preserve"> grados)</w:t>
+      </w:r>
+    </w:p>
+    <w:p>
+      <w:pPr>
+        <w:spacing w:line="240" w:lineRule="auto"/>
+      </w:pPr>
+      <w:r>
+        <w:t>*/</w:t>
       </w:r>
     </w:p>
     <w:bookmarkEnd w:id="0"/>
-    <w:p>
-      <w:pPr>
-        <w:spacing w:line="240" w:lineRule="auto"/>
-      </w:pPr>
-    </w:p>
     <w:p>
       <w:pPr>
         <w:spacing w:line="240" w:lineRule="auto"/>

</xml_diff>